<commit_message>
Task #12: predevelopment analysis
</commit_message>
<xml_diff>
--- a/Documentation/predevelopment_analysis/predevelopment_analysis.docx
+++ b/Documentation/predevelopment_analysis/predevelopment_analysis.docx
@@ -1630,7 +1630,7 @@
       </w:pPr>
       <w:r>
         <w:pict w14:anchorId="785F17D0">
-          <v:rect id="_x0000_i1221" style="width:0;height:.75pt" o:hralign="center" o:hrstd="t" o:hrnoshade="t" o:hr="t" fillcolor="#f8faff" stroked="f"/>
+          <v:rect id="_x0000_i1025" style="width:0;height:.75pt" o:hralign="center" o:hrstd="t" o:hrnoshade="t" o:hr="t" fillcolor="#f8faff" stroked="f"/>
         </w:pict>
       </w:r>
     </w:p>
@@ -2863,8 +2863,6 @@
           <w:bCs/>
         </w:rPr>
       </w:pPr>
-      <w:bookmarkStart w:id="0" w:name="_GoBack"/>
-      <w:bookmarkEnd w:id="0"/>
       <w:r>
         <w:rPr>
           <w:rFonts w:ascii="Segoe UI" w:hAnsi="Segoe UI" w:cs="Segoe UI"/>
@@ -5330,39 +5328,41 @@
       <w:r>
         <w:rPr>
           <w:rFonts w:ascii="Segoe UI" w:hAnsi="Segoe UI" w:cs="Segoe UI"/>
-        </w:rPr>
-        <w:br w:type="page"/>
-      </w:r>
-    </w:p>
-    <w:p>
-      <w:pPr>
-        <w:pStyle w:val="a3"/>
-        <w:ind w:left="720"/>
-        <w:rPr>
-          <w:rFonts w:ascii="Segoe UI" w:hAnsi="Segoe UI" w:cs="Segoe UI"/>
           <w:b/>
           <w:bCs/>
         </w:rPr>
-      </w:pPr>
-      <w:r>
+        <w:t>Стратегия продвижения</w:t>
+      </w:r>
+    </w:p>
+    <w:p>
+      <w:pPr>
+        <w:pStyle w:val="a3"/>
+        <w:ind w:left="720"/>
         <w:rPr>
           <w:rFonts w:ascii="Segoe UI" w:hAnsi="Segoe UI" w:cs="Segoe UI"/>
           <w:b/>
           <w:bCs/>
         </w:rPr>
-        <w:lastRenderedPageBreak/>
-        <w:t>9. Стратегия продвижения</w:t>
-      </w:r>
-    </w:p>
-    <w:p>
-      <w:pPr>
-        <w:pStyle w:val="a3"/>
-        <w:ind w:left="720"/>
+      </w:pPr>
+      <w:r>
         <w:rPr>
           <w:rFonts w:ascii="Segoe UI" w:hAnsi="Segoe UI" w:cs="Segoe UI"/>
           <w:b/>
           <w:bCs/>
         </w:rPr>
+        <w:t>Каналы привлечения пользователей</w:t>
+      </w:r>
+    </w:p>
+    <w:p>
+      <w:pPr>
+        <w:pStyle w:val="a3"/>
+        <w:numPr>
+          <w:ilvl w:val="0"/>
+          <w:numId w:val="27"/>
+        </w:numPr>
+        <w:rPr>
+          <w:rFonts w:ascii="Segoe UI" w:hAnsi="Segoe UI" w:cs="Segoe UI"/>
+        </w:rPr>
       </w:pPr>
       <w:r>
         <w:rPr>
@@ -5370,7 +5370,63 @@
           <w:b/>
           <w:bCs/>
         </w:rPr>
-        <w:t>Каналы привлечения пользователей</w:t>
+        <w:t>Performance-маркетинг:</w:t>
+      </w:r>
+    </w:p>
+    <w:p>
+      <w:pPr>
+        <w:pStyle w:val="a3"/>
+        <w:numPr>
+          <w:ilvl w:val="1"/>
+          <w:numId w:val="27"/>
+        </w:numPr>
+        <w:rPr>
+          <w:rFonts w:ascii="Segoe UI" w:hAnsi="Segoe UI" w:cs="Segoe UI"/>
+        </w:rPr>
+      </w:pPr>
+      <w:r>
+        <w:rPr>
+          <w:rFonts w:ascii="Segoe UI" w:hAnsi="Segoe UI" w:cs="Segoe UI"/>
+        </w:rPr>
+        <w:t xml:space="preserve">Таргет в соцсетях (ВК, Telegram) на аудиторию </w:t>
+      </w:r>
+      <w:r>
+        <w:rPr>
+          <w:rFonts w:ascii="Segoe UI" w:hAnsi="Segoe UI" w:cs="Segoe UI"/>
+        </w:rPr>
+        <w:t>18</w:t>
+      </w:r>
+      <w:r>
+        <w:rPr>
+          <w:rFonts w:ascii="Segoe UI" w:hAnsi="Segoe UI" w:cs="Segoe UI"/>
+        </w:rPr>
+        <w:t>–45</w:t>
+      </w:r>
+      <w:bookmarkStart w:id="0" w:name="_GoBack"/>
+      <w:bookmarkEnd w:id="0"/>
+      <w:r>
+        <w:rPr>
+          <w:rFonts w:ascii="Segoe UI" w:hAnsi="Segoe UI" w:cs="Segoe UI"/>
+        </w:rPr>
+        <w:t xml:space="preserve"> лет.</w:t>
+      </w:r>
+    </w:p>
+    <w:p>
+      <w:pPr>
+        <w:pStyle w:val="a3"/>
+        <w:numPr>
+          <w:ilvl w:val="1"/>
+          <w:numId w:val="27"/>
+        </w:numPr>
+        <w:rPr>
+          <w:rFonts w:ascii="Segoe UI" w:hAnsi="Segoe UI" w:cs="Segoe UI"/>
+        </w:rPr>
+      </w:pPr>
+      <w:r>
+        <w:rPr>
+          <w:rFonts w:ascii="Segoe UI" w:hAnsi="Segoe UI" w:cs="Segoe UI"/>
+        </w:rPr>
+        <w:t>Контекстная реклама (Яндекс.Директ) по запросам "как вести бюджет".</w:t>
       </w:r>
     </w:p>
     <w:p>
@@ -5390,7 +5446,7 @@
           <w:b/>
           <w:bCs/>
         </w:rPr>
-        <w:t>Performance-маркетинг:</w:t>
+        <w:t>Партнерства:</w:t>
       </w:r>
     </w:p>
     <w:p>
@@ -5408,7 +5464,7 @@
         <w:rPr>
           <w:rFonts w:ascii="Segoe UI" w:hAnsi="Segoe UI" w:cs="Segoe UI"/>
         </w:rPr>
-        <w:t>Таргет в соцсетях (ВК, Telegram) на аудиторию 25–45 лет.</w:t>
+        <w:t>Банки (кэшбэк за установку MoneyGuard).</w:t>
       </w:r>
     </w:p>
     <w:p>
@@ -5426,7 +5482,7 @@
         <w:rPr>
           <w:rFonts w:ascii="Segoe UI" w:hAnsi="Segoe UI" w:cs="Segoe UI"/>
         </w:rPr>
-        <w:t>Контекстная реклама (Яндекс.Директ) по запросам "как вести бюджет".</w:t>
+        <w:t>Блогеры-финансисты (обзоры на YouTube).</w:t>
       </w:r>
     </w:p>
     <w:p>
@@ -5446,7 +5502,7 @@
           <w:b/>
           <w:bCs/>
         </w:rPr>
-        <w:t>Партнерства:</w:t>
+        <w:t>Контент-маркетинг:</w:t>
       </w:r>
     </w:p>
     <w:p>
@@ -5464,7 +5520,7 @@
         <w:rPr>
           <w:rFonts w:ascii="Segoe UI" w:hAnsi="Segoe UI" w:cs="Segoe UI"/>
         </w:rPr>
-        <w:t>Банки (кэшбэк за установку MoneyGuard).</w:t>
+        <w:t>Telegram-канал с кейсами ("Как я накопил на квартиру").</w:t>
       </w:r>
     </w:p>
     <w:p>
@@ -5482,74 +5538,38 @@
         <w:rPr>
           <w:rFonts w:ascii="Segoe UI" w:hAnsi="Segoe UI" w:cs="Segoe UI"/>
         </w:rPr>
-        <w:t>Блогеры-финансисты (обзоры на YouTube).</w:t>
-      </w:r>
-    </w:p>
-    <w:p>
-      <w:pPr>
-        <w:pStyle w:val="a3"/>
-        <w:numPr>
-          <w:ilvl w:val="0"/>
-          <w:numId w:val="27"/>
-        </w:numPr>
-        <w:rPr>
-          <w:rFonts w:ascii="Segoe UI" w:hAnsi="Segoe UI" w:cs="Segoe UI"/>
-        </w:rPr>
-      </w:pPr>
-      <w:r>
+        <w:t>Гайды по финансовой грамотности (SEO-трафик).</w:t>
+      </w:r>
+    </w:p>
+    <w:p>
+      <w:pPr>
+        <w:pStyle w:val="a3"/>
+        <w:ind w:left="720"/>
         <w:rPr>
           <w:rFonts w:ascii="Segoe UI" w:hAnsi="Segoe UI" w:cs="Segoe UI"/>
           <w:b/>
           <w:bCs/>
         </w:rPr>
-        <w:t>Контент-маркетинг:</w:t>
-      </w:r>
-    </w:p>
-    <w:p>
-      <w:pPr>
-        <w:pStyle w:val="a3"/>
-        <w:numPr>
-          <w:ilvl w:val="1"/>
-          <w:numId w:val="27"/>
-        </w:numPr>
-        <w:rPr>
-          <w:rFonts w:ascii="Segoe UI" w:hAnsi="Segoe UI" w:cs="Segoe UI"/>
-        </w:rPr>
-      </w:pPr>
-      <w:r>
-        <w:rPr>
-          <w:rFonts w:ascii="Segoe UI" w:hAnsi="Segoe UI" w:cs="Segoe UI"/>
-        </w:rPr>
-        <w:t>Telegram-канал с кейсами ("Как я накопил на квартиру").</w:t>
-      </w:r>
-    </w:p>
-    <w:p>
-      <w:pPr>
-        <w:pStyle w:val="a3"/>
-        <w:numPr>
-          <w:ilvl w:val="1"/>
-          <w:numId w:val="27"/>
-        </w:numPr>
-        <w:rPr>
-          <w:rFonts w:ascii="Segoe UI" w:hAnsi="Segoe UI" w:cs="Segoe UI"/>
-        </w:rPr>
-      </w:pPr>
-      <w:r>
-        <w:rPr>
-          <w:rFonts w:ascii="Segoe UI" w:hAnsi="Segoe UI" w:cs="Segoe UI"/>
-        </w:rPr>
-        <w:t>Гайды по финансовой грамотности (SEO-трафик).</w:t>
-      </w:r>
-    </w:p>
-    <w:p>
-      <w:pPr>
-        <w:pStyle w:val="a3"/>
-        <w:ind w:left="720"/>
+      </w:pPr>
+      <w:r>
         <w:rPr>
           <w:rFonts w:ascii="Segoe UI" w:hAnsi="Segoe UI" w:cs="Segoe UI"/>
           <w:b/>
           <w:bCs/>
         </w:rPr>
+        <w:t>Маркетинговая стратегия</w:t>
+      </w:r>
+    </w:p>
+    <w:p>
+      <w:pPr>
+        <w:pStyle w:val="a3"/>
+        <w:numPr>
+          <w:ilvl w:val="0"/>
+          <w:numId w:val="28"/>
+        </w:numPr>
+        <w:rPr>
+          <w:rFonts w:ascii="Segoe UI" w:hAnsi="Segoe UI" w:cs="Segoe UI"/>
+        </w:rPr>
       </w:pPr>
       <w:r>
         <w:rPr>
@@ -5557,7 +5577,43 @@
           <w:b/>
           <w:bCs/>
         </w:rPr>
-        <w:t>Маркетинговая стратегия</w:t>
+        <w:t>Этап 1 (запуск):</w:t>
+      </w:r>
+    </w:p>
+    <w:p>
+      <w:pPr>
+        <w:pStyle w:val="a3"/>
+        <w:numPr>
+          <w:ilvl w:val="1"/>
+          <w:numId w:val="28"/>
+        </w:numPr>
+        <w:rPr>
+          <w:rFonts w:ascii="Segoe UI" w:hAnsi="Segoe UI" w:cs="Segoe UI"/>
+        </w:rPr>
+      </w:pPr>
+      <w:r>
+        <w:rPr>
+          <w:rFonts w:ascii="Segoe UI" w:hAnsi="Segoe UI" w:cs="Segoe UI"/>
+        </w:rPr>
+        <w:t>Раздача бесплатного Premium на 3 месяца за отзыв.</w:t>
+      </w:r>
+    </w:p>
+    <w:p>
+      <w:pPr>
+        <w:pStyle w:val="a3"/>
+        <w:numPr>
+          <w:ilvl w:val="1"/>
+          <w:numId w:val="28"/>
+        </w:numPr>
+        <w:rPr>
+          <w:rFonts w:ascii="Segoe UI" w:hAnsi="Segoe UI" w:cs="Segoe UI"/>
+        </w:rPr>
+      </w:pPr>
+      <w:r>
+        <w:rPr>
+          <w:rFonts w:ascii="Segoe UI" w:hAnsi="Segoe UI" w:cs="Segoe UI"/>
+        </w:rPr>
+        <w:t>Партнерка с банками (например, бесплатный месяц подписки при оформлении карты).</w:t>
       </w:r>
     </w:p>
     <w:p>
@@ -5577,7 +5633,7 @@
           <w:b/>
           <w:bCs/>
         </w:rPr>
-        <w:t>Этап 1 (запуск):</w:t>
+        <w:t>Этап 2 (рост):</w:t>
       </w:r>
     </w:p>
     <w:p>
@@ -5595,137 +5651,7 @@
         <w:rPr>
           <w:rFonts w:ascii="Segoe UI" w:hAnsi="Segoe UI" w:cs="Segoe UI"/>
         </w:rPr>
-        <w:t>Раздача бесплатного Premium на 3 месяца за отзыв.</w:t>
-      </w:r>
-    </w:p>
-    <w:p>
-      <w:pPr>
-        <w:pStyle w:val="a3"/>
-        <w:numPr>
-          <w:ilvl w:val="1"/>
-          <w:numId w:val="28"/>
-        </w:numPr>
-        <w:rPr>
-          <w:rFonts w:ascii="Segoe UI" w:hAnsi="Segoe UI" w:cs="Segoe UI"/>
-        </w:rPr>
-      </w:pPr>
-      <w:r>
-        <w:rPr>
-          <w:rFonts w:ascii="Segoe UI" w:hAnsi="Segoe UI" w:cs="Segoe UI"/>
-        </w:rPr>
-        <w:t>Партнерка с банками (например, бесплатный месяц подписки при оформлении карты).</w:t>
-      </w:r>
-    </w:p>
-    <w:p>
-      <w:pPr>
-        <w:pStyle w:val="a3"/>
-        <w:numPr>
-          <w:ilvl w:val="0"/>
-          <w:numId w:val="28"/>
-        </w:numPr>
-        <w:rPr>
-          <w:rFonts w:ascii="Segoe UI" w:hAnsi="Segoe UI" w:cs="Segoe UI"/>
-        </w:rPr>
-      </w:pPr>
-      <w:r>
-        <w:rPr>
-          <w:rFonts w:ascii="Segoe UI" w:hAnsi="Segoe UI" w:cs="Segoe UI"/>
-          <w:b/>
-          <w:bCs/>
-        </w:rPr>
-        <w:t>Этап 2 (рост):</w:t>
-      </w:r>
-    </w:p>
-    <w:p>
-      <w:pPr>
-        <w:pStyle w:val="a3"/>
-        <w:numPr>
-          <w:ilvl w:val="1"/>
-          <w:numId w:val="28"/>
-        </w:numPr>
-        <w:rPr>
-          <w:rFonts w:ascii="Segoe UI" w:hAnsi="Segoe UI" w:cs="Segoe UI"/>
-        </w:rPr>
-      </w:pPr>
-      <w:r>
-        <w:rPr>
-          <w:rFonts w:ascii="Segoe UI" w:hAnsi="Segoe UI" w:cs="Segoe UI"/>
-        </w:rPr>
-        <w:t>Реферальная программа ("Приведи друга – получи 500 ₽").</w:t>
-      </w:r>
-    </w:p>
-    <w:p>
-      <w:pPr>
-        <w:pStyle w:val="a3"/>
-        <w:numPr>
-          <w:ilvl w:val="1"/>
-          <w:numId w:val="28"/>
-        </w:numPr>
-        <w:rPr>
-          <w:rFonts w:ascii="Segoe UI" w:hAnsi="Segoe UI" w:cs="Segoe UI"/>
-        </w:rPr>
-      </w:pPr>
-      <w:r>
-        <w:rPr>
-          <w:rFonts w:ascii="Segoe UI" w:hAnsi="Segoe UI" w:cs="Segoe UI"/>
-        </w:rPr>
         <w:t>Вебинары с финансовыми экспертами.</w:t>
-      </w:r>
-    </w:p>
-    <w:p>
-      <w:pPr>
-        <w:pStyle w:val="a3"/>
-        <w:numPr>
-          <w:ilvl w:val="0"/>
-          <w:numId w:val="28"/>
-        </w:numPr>
-        <w:rPr>
-          <w:rFonts w:ascii="Segoe UI" w:hAnsi="Segoe UI" w:cs="Segoe UI"/>
-        </w:rPr>
-      </w:pPr>
-      <w:r>
-        <w:rPr>
-          <w:rFonts w:ascii="Segoe UI" w:hAnsi="Segoe UI" w:cs="Segoe UI"/>
-          <w:b/>
-          <w:bCs/>
-        </w:rPr>
-        <w:t>Этап 3 (масштабирование):</w:t>
-      </w:r>
-    </w:p>
-    <w:p>
-      <w:pPr>
-        <w:pStyle w:val="a3"/>
-        <w:numPr>
-          <w:ilvl w:val="1"/>
-          <w:numId w:val="28"/>
-        </w:numPr>
-        <w:rPr>
-          <w:rFonts w:ascii="Segoe UI" w:hAnsi="Segoe UI" w:cs="Segoe UI"/>
-        </w:rPr>
-      </w:pPr>
-      <w:r>
-        <w:rPr>
-          <w:rFonts w:ascii="Segoe UI" w:hAnsi="Segoe UI" w:cs="Segoe UI"/>
-        </w:rPr>
-        <w:t>Локализация для СНГ.</w:t>
-      </w:r>
-    </w:p>
-    <w:p>
-      <w:pPr>
-        <w:pStyle w:val="a3"/>
-        <w:numPr>
-          <w:ilvl w:val="1"/>
-          <w:numId w:val="28"/>
-        </w:numPr>
-        <w:rPr>
-          <w:rFonts w:ascii="Segoe UI" w:hAnsi="Segoe UI" w:cs="Segoe UI"/>
-        </w:rPr>
-      </w:pPr>
-      <w:r>
-        <w:rPr>
-          <w:rFonts w:ascii="Segoe UI" w:hAnsi="Segoe UI" w:cs="Segoe UI"/>
-        </w:rPr>
-        <w:t>B2B-продажи white-label банкам.</w:t>
       </w:r>
     </w:p>
     <w:p>
@@ -10337,6 +10263,7 @@
   <w:style w:type="character" w:default="1" w:styleId="a0">
     <w:name w:val="Default Paragraph Font"/>
     <w:uiPriority w:val="1"/>
+    <w:semiHidden/>
     <w:unhideWhenUsed/>
   </w:style>
   <w:style w:type="table" w:default="1" w:styleId="a1">

</xml_diff>